<commit_message>
Finished Sections 3.1 and 3.2
</commit_message>
<xml_diff>
--- a/workingWithDerivatives3.2/Figure4.docx
+++ b/workingWithDerivatives3.2/Figure4.docx
@@ -2,7 +2,6 @@
 <file path=word/document.xml><?xml version="1.0" encoding="utf-8"?>
 <w:document xmlns:wpc="http://schemas.microsoft.com/office/word/2010/wordprocessingCanvas" xmlns:mo="http://schemas.microsoft.com/office/mac/office/2008/main" xmlns:mc="http://schemas.openxmlformats.org/markup-compatibility/2006" xmlns:mv="urn:schemas-microsoft-com:mac:vml" xmlns:o="urn:schemas-microsoft-com:office:office" xmlns:r="http://schemas.openxmlformats.org/officeDocument/2006/relationships" xmlns:m="http://schemas.openxmlformats.org/officeDocument/2006/math" xmlns:v="urn:schemas-microsoft-com:vml" xmlns:wp14="http://schemas.microsoft.com/office/word/2010/wordprocessingDrawing" xmlns:wp="http://schemas.openxmlformats.org/drawingml/2006/wordprocessingDrawing" xmlns:w10="urn:schemas-microsoft-com:office:word" xmlns:w="http://schemas.openxmlformats.org/wordprocessingml/2006/main" xmlns:w14="http://schemas.microsoft.com/office/word/2010/wordml" xmlns:wpg="http://schemas.microsoft.com/office/word/2010/wordprocessingGroup" xmlns:wpi="http://schemas.microsoft.com/office/word/2010/wordprocessingInk" xmlns:wne="http://schemas.microsoft.com/office/word/2006/wordml" xmlns:wps="http://schemas.microsoft.com/office/word/2010/wordprocessingShape" mc:Ignorable="w14 wp14">
   <w:body>
-    <w:p/>
     <w:p/>
     <w:p/>
     <w:p/>
@@ -15,8 +14,147 @@
         <w:rPr>
           <w:noProof/>
         </w:rPr>
+        <mc:AlternateContent>
+          <mc:Choice Requires="wps">
+            <w:drawing>
+              <wp:anchor distT="0" distB="0" distL="114300" distR="114300" simplePos="0" relativeHeight="251659264" behindDoc="0" locked="0" layoutInCell="1" allowOverlap="1" wp14:anchorId="349C9832" wp14:editId="76877C38">
+                <wp:simplePos x="0" y="0"/>
+                <wp:positionH relativeFrom="column">
+                  <wp:posOffset>1485900</wp:posOffset>
+                </wp:positionH>
+                <wp:positionV relativeFrom="paragraph">
+                  <wp:posOffset>144780</wp:posOffset>
+                </wp:positionV>
+                <wp:extent cx="558165" cy="300990"/>
+                <wp:effectExtent l="0" t="0" r="635" b="3810"/>
+                <wp:wrapNone/>
+                <wp:docPr id="136" name="Text Box 136"/>
+                <wp:cNvGraphicFramePr/>
+                <a:graphic xmlns:a="http://schemas.openxmlformats.org/drawingml/2006/main">
+                  <a:graphicData uri="http://schemas.microsoft.com/office/word/2010/wordprocessingShape">
+                    <wps:wsp>
+                      <wps:cNvSpPr txBox="1"/>
+                      <wps:spPr>
+                        <a:xfrm>
+                          <a:off x="0" y="0"/>
+                          <a:ext cx="558165" cy="300990"/>
+                        </a:xfrm>
+                        <a:prstGeom prst="rect">
+                          <a:avLst/>
+                        </a:prstGeom>
+                        <a:solidFill>
+                          <a:schemeClr val="lt1"/>
+                        </a:solidFill>
+                        <a:ln w="6350">
+                          <a:noFill/>
+                        </a:ln>
+                        <a:effectLst/>
+                      </wps:spPr>
+                      <wps:style>
+                        <a:lnRef idx="0">
+                          <a:schemeClr val="accent1"/>
+                        </a:lnRef>
+                        <a:fillRef idx="0">
+                          <a:schemeClr val="accent1"/>
+                        </a:fillRef>
+                        <a:effectRef idx="0">
+                          <a:schemeClr val="accent1"/>
+                        </a:effectRef>
+                        <a:fontRef idx="minor">
+                          <a:schemeClr val="dk1"/>
+                        </a:fontRef>
+                      </wps:style>
+                      <wps:txbx>
+                        <w:txbxContent>
+                          <w:p>
+                            <w:r>
+                              <w:rPr>
+                                <w:position w:val="-10"/>
+                              </w:rPr>
+                              <w:object w:dxaOrig="580" w:dyaOrig="320" w14:anchorId="20716E4F">
+                                <v:shapetype id="_x0000_t75" coordsize="21600,21600" o:spt="75" o:preferrelative="t" path="m@4@5l@4@11@9@11@9@5xe" filled="f" stroked="f">
+                                  <v:stroke joinstyle="miter"/>
+                                  <v:formulas>
+                                    <v:f eqn="if lineDrawn pixelLineWidth 0"/>
+                                    <v:f eqn="sum @0 1 0"/>
+                                    <v:f eqn="sum 0 0 @1"/>
+                                    <v:f eqn="prod @2 1 2"/>
+                                    <v:f eqn="prod @3 21600 pixelWidth"/>
+                                    <v:f eqn="prod @3 21600 pixelHeight"/>
+                                    <v:f eqn="sum @0 0 1"/>
+                                    <v:f eqn="prod @6 1 2"/>
+                                    <v:f eqn="prod @7 21600 pixelWidth"/>
+                                    <v:f eqn="sum @8 21600 0"/>
+                                    <v:f eqn="prod @7 21600 pixelHeight"/>
+                                    <v:f eqn="sum @10 21600 0"/>
+                                  </v:formulas>
+                                  <v:path o:extrusionok="f" gradientshapeok="t" o:connecttype="rect"/>
+                                  <o:lock v:ext="edit" aspectratio="t"/>
+                                </v:shapetype>
+                                <v:shape id="_x0000_i1025" type="#_x0000_t75" style="width:29pt;height:16pt" o:ole="">
+                                  <v:imagedata r:id="rId5" o:title=""/>
+                                </v:shape>
+                                <o:OLEObject Type="Embed" ProgID="Equation.DSMT4" ShapeID="_x0000_i1025" DrawAspect="Content" ObjectID="_1357622621" r:id="rId6"/>
+                              </w:object>
+                            </w:r>
+                            <w:r>
+                              <w:t xml:space="preserve"> </w:t>
+                            </w:r>
+                          </w:p>
+                        </w:txbxContent>
+                      </wps:txbx>
+                      <wps:bodyPr rot="0" spcFirstLastPara="0" vertOverflow="overflow" horzOverflow="overflow" vert="horz" wrap="none" lIns="91440" tIns="45720" rIns="91440" bIns="45720" numCol="1" spcCol="0" rtlCol="0" fromWordArt="0" anchor="t" anchorCtr="0" forceAA="0" compatLnSpc="1">
+                        <a:prstTxWarp prst="textNoShape">
+                          <a:avLst/>
+                        </a:prstTxWarp>
+                        <a:spAutoFit/>
+                      </wps:bodyPr>
+                    </wps:wsp>
+                  </a:graphicData>
+                </a:graphic>
+              </wp:anchor>
+            </w:drawing>
+          </mc:Choice>
+          <mc:Fallback>
+            <w:pict>
+              <v:shapetype id="_x0000_t202" coordsize="21600,21600" o:spt="202" path="m0,0l0,21600,21600,21600,21600,0xe">
+                <v:stroke joinstyle="miter"/>
+                <v:path gradientshapeok="t" o:connecttype="rect"/>
+              </v:shapetype>
+              <v:shape id="Text Box 136" o:spid="_x0000_s1026" type="#_x0000_t202" style="position:absolute;margin-left:117pt;margin-top:11.4pt;width:43.95pt;height:23.7pt;z-index:251659264;visibility:visible;mso-wrap-style:none;mso-wrap-distance-left:9pt;mso-wrap-distance-top:0;mso-wrap-distance-right:9pt;mso-wrap-distance-bottom:0;mso-position-horizontal:absolute;mso-position-horizontal-relative:text;mso-position-vertical:absolute;mso-position-vertical-relative:text;v-text-anchor:top" o:gfxdata="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" fillcolor="white [3201]" stroked="f" strokeweight=".5pt">
+                <v:textbox style="mso-fit-shape-to-text:t">
+                  <w:txbxContent>
+                    <w:p>
+                      <w:r>
+                        <w:rPr>
+                          <w:position w:val="-10"/>
+                        </w:rPr>
+                        <w:object w:dxaOrig="580" w:dyaOrig="320" w14:anchorId="20716E4F">
+                          <v:shape id="_x0000_i1025" type="#_x0000_t75" style="width:29pt;height:16pt" o:ole="">
+                            <v:imagedata r:id="rId7" o:title=""/>
+                          </v:shape>
+                          <o:OLEObject Type="Embed" ProgID="Equation.DSMT4" ShapeID="_x0000_i1025" DrawAspect="Content" ObjectID="_1357622621" r:id="rId8"/>
+                        </w:object>
+                      </w:r>
+                      <w:r>
+                        <w:t xml:space="preserve"> </w:t>
+                      </w:r>
+                    </w:p>
+                  </w:txbxContent>
+                </v:textbox>
+              </v:shape>
+            </w:pict>
+          </mc:Fallback>
+        </mc:AlternateContent>
+      </w:r>
+    </w:p>
+    <w:p>
+      <w:r>
+        <w:rPr>
+          <w:noProof/>
+        </w:rPr>
         <w:drawing>
-          <wp:inline distT="0" distB="0" distL="0" distR="0" wp14:anchorId="22B0E294" wp14:editId="76F0FA6B">
+          <wp:inline distT="0" distB="0" distL="0" distR="0" wp14:anchorId="46B56A2D" wp14:editId="38B727AD">
             <wp:extent cx="2892056" cy="2774612"/>
             <wp:effectExtent l="0" t="0" r="3810" b="6985"/>
             <wp:docPr id="135" name="Picture 135"/>
@@ -31,7 +169,7 @@
                     <pic:cNvPicPr/>
                   </pic:nvPicPr>
                   <pic:blipFill>
-                    <a:blip r:embed="rId5"/>
+                    <a:blip r:embed="rId9"/>
                     <a:stretch>
                       <a:fillRect/>
                     </a:stretch>
@@ -219,6 +357,10 @@
   <w:style w:type="paragraph" w:default="1" w:styleId="Normal">
     <w:name w:val="Normal"/>
     <w:qFormat/>
+    <w:rsid w:val="007F5D92"/>
+    <w:rPr>
+      <w:rFonts w:ascii="Times New Roman" w:eastAsia="Times New Roman" w:hAnsi="Times New Roman" w:cs="Times New Roman"/>
+    </w:rPr>
   </w:style>
   <w:style w:type="character" w:default="1" w:styleId="DefaultParagraphFont">
     <w:name w:val="Default Paragraph Font"/>
@@ -256,7 +398,7 @@
     <w:unhideWhenUsed/>
     <w:rsid w:val="00C31234"/>
     <w:rPr>
-      <w:rFonts w:ascii="Lucida Grande" w:hAnsi="Lucida Grande"/>
+      <w:rFonts w:ascii="Lucida Grande" w:eastAsiaTheme="minorEastAsia" w:hAnsi="Lucida Grande" w:cstheme="minorBidi"/>
       <w:sz w:val="18"/>
       <w:szCs w:val="18"/>
     </w:rPr>
@@ -432,6 +574,10 @@
   <w:style w:type="paragraph" w:default="1" w:styleId="Normal">
     <w:name w:val="Normal"/>
     <w:qFormat/>
+    <w:rsid w:val="007F5D92"/>
+    <w:rPr>
+      <w:rFonts w:ascii="Times New Roman" w:eastAsia="Times New Roman" w:hAnsi="Times New Roman" w:cs="Times New Roman"/>
+    </w:rPr>
   </w:style>
   <w:style w:type="character" w:default="1" w:styleId="DefaultParagraphFont">
     <w:name w:val="Default Paragraph Font"/>
@@ -469,7 +615,7 @@
     <w:unhideWhenUsed/>
     <w:rsid w:val="00C31234"/>
     <w:rPr>
-      <w:rFonts w:ascii="Lucida Grande" w:hAnsi="Lucida Grande"/>
+      <w:rFonts w:ascii="Lucida Grande" w:eastAsiaTheme="minorEastAsia" w:hAnsi="Lucida Grande" w:cstheme="minorBidi"/>
       <w:sz w:val="18"/>
       <w:szCs w:val="18"/>
     </w:rPr>

</xml_diff>